<commit_message>
final fixes of some bugs on the voice commands
</commit_message>
<xml_diff>
--- a/documentation/SquadKnowHow Softuniada documentation.docx
+++ b/documentation/SquadKnowHow Softuniada documentation.docx
@@ -440,18 +440,7 @@
           <w:szCs w:val="28"/>
           <w:lang w:val="bg-BG"/>
         </w:rPr>
-        <w:t>заинтерсуван и запален по темата им, така и да притежава нужните квалифик</w:t>
-      </w:r>
-      <w:bookmarkStart w:id="0" w:name="_GoBack"/>
-      <w:bookmarkEnd w:id="0"/>
-      <w:r>
-        <w:rPr>
-          <w:rFonts w:ascii="Times New Roman" w:hAnsi="Times New Roman"/>
-          <w:sz w:val="28"/>
-          <w:szCs w:val="28"/>
-          <w:lang w:val="bg-BG"/>
-        </w:rPr>
-        <w:t>аци</w:t>
+        <w:t>заинтерсуван и запален по темата им, така и да притежава нужните квалификаци</w:t>
       </w:r>
       <w:r>
         <w:rPr>
@@ -585,7 +574,43 @@
           <w:szCs w:val="28"/>
           <w:lang w:val="bg-BG"/>
         </w:rPr>
-        <w:t xml:space="preserve"> Проектът е уникален с това, че предлага всички нужни инструменти при разбработката на даден стартъп, което означава всичко, което потрябва на потребителя може да бъде открито в палтформата (като органайзери, </w:t>
+        <w:t xml:space="preserve"> Проектът е уникален с това, че предлага всички нужни инструменти при разбработката на даден стартъп, което означава всичко, което потрябва на потребителя може</w:t>
+      </w:r>
+      <w:r>
+        <w:rPr>
+          <w:rFonts w:ascii="Times New Roman" w:hAnsi="Times New Roman"/>
+          <w:sz w:val="28"/>
+          <w:szCs w:val="28"/>
+          <w:lang w:val="bg-BG"/>
+        </w:rPr>
+        <w:t xml:space="preserve"> да бъде открито в палтформата </w:t>
+      </w:r>
+      <w:r>
+        <w:rPr>
+          <w:rFonts w:ascii="Times New Roman" w:hAnsi="Times New Roman"/>
+          <w:sz w:val="28"/>
+          <w:szCs w:val="28"/>
+          <w:lang w:val="bg-BG"/>
+        </w:rPr>
+        <w:t>като</w:t>
+      </w:r>
+      <w:r>
+        <w:rPr>
+          <w:rFonts w:ascii="Times New Roman" w:hAnsi="Times New Roman"/>
+          <w:sz w:val="28"/>
+          <w:szCs w:val="28"/>
+          <w:lang w:val="ru-RU"/>
+        </w:rPr>
+        <w:t>:</w:t>
+      </w:r>
+      <w:r>
+        <w:rPr>
+          <w:rFonts w:ascii="Times New Roman" w:hAnsi="Times New Roman"/>
+          <w:sz w:val="28"/>
+          <w:szCs w:val="28"/>
+          <w:lang w:val="bg-BG"/>
+        </w:rPr>
+        <w:t xml:space="preserve"> органайзери, </w:t>
       </w:r>
       <w:r>
         <w:rPr>
@@ -613,16 +638,76 @@
           <w:szCs w:val="28"/>
           <w:lang w:val="bg-BG"/>
         </w:rPr>
-        <w:t>, видео разговори в реално време</w:t>
-      </w:r>
-      <w:r>
-        <w:rPr>
-          <w:rFonts w:ascii="Times New Roman" w:hAnsi="Times New Roman"/>
-          <w:sz w:val="28"/>
-          <w:szCs w:val="28"/>
-          <w:lang w:val="bg-BG"/>
-        </w:rPr>
-        <w:t xml:space="preserve"> и много други функции).</w:t>
+        <w:t xml:space="preserve">, видео разговори в реално времe, чатбот спомагащ за намирането на потенциални кандидати, сортиране по различни параметри, вградени презентации на проектите, бележки, електронно плащане чрез </w:t>
+      </w:r>
+      <w:r>
+        <w:rPr>
+          <w:rFonts w:ascii="Times New Roman" w:hAnsi="Times New Roman"/>
+          <w:sz w:val="28"/>
+          <w:szCs w:val="28"/>
+        </w:rPr>
+        <w:t>PayPal</w:t>
+      </w:r>
+      <w:r>
+        <w:rPr>
+          <w:rFonts w:ascii="Times New Roman" w:hAnsi="Times New Roman"/>
+          <w:sz w:val="28"/>
+          <w:szCs w:val="28"/>
+          <w:lang w:val="ru-RU"/>
+        </w:rPr>
+        <w:t xml:space="preserve">, </w:t>
+      </w:r>
+      <w:r>
+        <w:rPr>
+          <w:rFonts w:ascii="Times New Roman" w:hAnsi="Times New Roman"/>
+          <w:sz w:val="28"/>
+          <w:szCs w:val="28"/>
+          <w:lang w:val="bg-BG"/>
+        </w:rPr>
+        <w:t xml:space="preserve">търсене по </w:t>
+      </w:r>
+      <w:r>
+        <w:rPr>
+          <w:rFonts w:ascii="Times New Roman" w:hAnsi="Times New Roman"/>
+          <w:sz w:val="28"/>
+          <w:szCs w:val="28"/>
+        </w:rPr>
+        <w:t>Google</w:t>
+      </w:r>
+      <w:r>
+        <w:rPr>
+          <w:rFonts w:ascii="Times New Roman" w:hAnsi="Times New Roman"/>
+          <w:sz w:val="28"/>
+          <w:szCs w:val="28"/>
+          <w:lang w:val="ru-RU"/>
+        </w:rPr>
+        <w:t xml:space="preserve"> </w:t>
+      </w:r>
+      <w:r>
+        <w:rPr>
+          <w:rFonts w:ascii="Times New Roman" w:hAnsi="Times New Roman"/>
+          <w:sz w:val="28"/>
+          <w:szCs w:val="28"/>
+        </w:rPr>
+        <w:t>Maps</w:t>
+      </w:r>
+      <w:r>
+        <w:rPr>
+          <w:rFonts w:ascii="Times New Roman" w:hAnsi="Times New Roman"/>
+          <w:sz w:val="28"/>
+          <w:szCs w:val="28"/>
+          <w:lang w:val="bg-BG"/>
+        </w:rPr>
+        <w:t xml:space="preserve"> и много други</w:t>
+      </w:r>
+      <w:r>
+        <w:rPr>
+          <w:rFonts w:ascii="Times New Roman" w:hAnsi="Times New Roman"/>
+          <w:sz w:val="28"/>
+          <w:szCs w:val="28"/>
+          <w:lang w:val="bg-BG"/>
+        </w:rPr>
+        <w:t>.</w:t>
       </w:r>
       <w:r>
         <w:rPr>
@@ -675,7 +760,25 @@
           <w:szCs w:val="28"/>
           <w:lang w:val="bg-BG"/>
         </w:rPr>
-        <w:t>Проектът е напълно завършен към днешна дата, но разбира се винаги може да се добави по нещо ново по вече съществуващата гама от функции.</w:t>
+        <w:t>Проектът е напълно завършен към днешна дата, но разбир</w:t>
+      </w:r>
+      <w:r>
+        <w:rPr>
+          <w:rFonts w:ascii="Times New Roman" w:hAnsi="Times New Roman"/>
+          <w:sz w:val="28"/>
+          <w:szCs w:val="28"/>
+          <w:lang w:val="bg-BG"/>
+        </w:rPr>
+        <w:t>а се винаги може да се добави</w:t>
+      </w:r>
+      <w:r>
+        <w:rPr>
+          <w:rFonts w:ascii="Times New Roman" w:hAnsi="Times New Roman"/>
+          <w:sz w:val="28"/>
+          <w:szCs w:val="28"/>
+          <w:lang w:val="bg-BG"/>
+        </w:rPr>
+        <w:t xml:space="preserve"> нещо ново по вече съществуващата гама от функции.</w:t>
       </w:r>
     </w:p>
     <w:p>
@@ -1360,7 +1463,7 @@
           <w:szCs w:val="28"/>
           <w:lang w:val="bg-BG"/>
         </w:rPr>
-        <w:t xml:space="preserve"> е създадено в основата си с ясната цел да улесни целия този времеизискващ и трудоемък процес на намиране на екип и да асистира на предприемачите по време на всеки етап от развитието на идеята им. Потребителите в платформата се категоризират на базата на своите умения и специализация, което дава възможност на екип търсещите да спестят време в избирането на нови хора, с които да работят. Главната цел е </w:t>
+        <w:t xml:space="preserve"> е създадено в основата си с ясната цел да улесни целия този времеизискващ и трудоемък процес на намиране на екип и да асистира на предприемачите по време на всеки етап от развитието на идеята им. Потребителите в платформата се категоризират на базата на своите </w:t>
       </w:r>
       <w:r>
         <w:rPr>
@@ -1370,7 +1473,7 @@
           <w:lang w:val="bg-BG"/>
         </w:rPr>
         <w:lastRenderedPageBreak/>
-        <w:t>осигуряването на максимално функционална и интуитивна среда за развитие на проект за тези, които се нуждаят от нея.</w:t>
+        <w:t>умения и специализация, което дава възможност на екип търсещите да спестят време в избирането на нови хора, с които да работят. Главната цел е осигуряването на максимално функционална и интуитивна среда за развитие на проект за тези, които се нуждаят от нея.</w:t>
       </w:r>
     </w:p>
     <w:p>
@@ -1589,6 +1692,139 @@
     </w:p>
     <w:p>
       <w:pPr>
+        <w:pStyle w:val="ListParagraph"/>
+        <w:numPr>
+          <w:ilvl w:val="0"/>
+          <w:numId w:val="5"/>
+        </w:numPr>
+        <w:spacing w:before="120" w:after="0"/>
+        <w:rPr>
+          <w:rFonts w:ascii="Times New Roman" w:hAnsi="Times New Roman"/>
+          <w:sz w:val="28"/>
+          <w:szCs w:val="28"/>
+          <w:lang w:val="bg-BG"/>
+        </w:rPr>
+      </w:pPr>
+      <w:r>
+        <w:rPr>
+          <w:rFonts w:ascii="Times New Roman" w:hAnsi="Times New Roman"/>
+          <w:sz w:val="28"/>
+          <w:szCs w:val="28"/>
+          <w:lang w:val="bg-BG"/>
+        </w:rPr>
+        <w:t xml:space="preserve">Списък с възможните гласови команди: </w:t>
+      </w:r>
+      <w:r>
+        <w:rPr>
+          <w:rFonts w:ascii="Times New Roman" w:hAnsi="Times New Roman"/>
+          <w:sz w:val="28"/>
+          <w:szCs w:val="28"/>
+          <w:lang w:val="bg-BG"/>
+        </w:rPr>
+        <w:t>„здравей“, „спри“, „изключи се“, „отвори моят профил“, „отвори търгове“, „отвори търсещи“, „отвори проекти“, „отвори групи“, „вход“. Следващите команди работят само при търсещи: „търси за *категория на потребител*“, „търси *име на потребител*“, „живеещ в *град*“</w:t>
+      </w:r>
+      <w:r>
+        <w:rPr>
+          <w:rFonts w:ascii="Times New Roman" w:hAnsi="Times New Roman"/>
+          <w:sz w:val="28"/>
+          <w:szCs w:val="28"/>
+          <w:lang w:val="bg-BG"/>
+        </w:rPr>
+        <w:t>.</w:t>
+      </w:r>
+      <w:r>
+        <w:rPr>
+          <w:rFonts w:ascii="Times New Roman" w:hAnsi="Times New Roman"/>
+          <w:sz w:val="28"/>
+          <w:szCs w:val="28"/>
+          <w:lang w:val="bg-BG"/>
+        </w:rPr>
+        <w:t xml:space="preserve"> </w:t>
+      </w:r>
+      <w:r>
+        <w:rPr>
+          <w:rFonts w:ascii="Times New Roman" w:hAnsi="Times New Roman"/>
+          <w:sz w:val="28"/>
+          <w:szCs w:val="28"/>
+          <w:lang w:val="bg-BG"/>
+        </w:rPr>
+        <w:t xml:space="preserve">Следващите команди работят само при </w:t>
+      </w:r>
+      <w:r>
+        <w:rPr>
+          <w:rFonts w:ascii="Times New Roman" w:hAnsi="Times New Roman"/>
+          <w:sz w:val="28"/>
+          <w:szCs w:val="28"/>
+          <w:lang w:val="bg-BG"/>
+        </w:rPr>
+        <w:t>проекти</w:t>
+      </w:r>
+      <w:r>
+        <w:rPr>
+          <w:rFonts w:ascii="Times New Roman" w:hAnsi="Times New Roman"/>
+          <w:sz w:val="28"/>
+          <w:szCs w:val="28"/>
+          <w:lang w:val="bg-BG"/>
+        </w:rPr>
+        <w:t>: „</w:t>
+      </w:r>
+      <w:r>
+        <w:rPr>
+          <w:rFonts w:ascii="Times New Roman" w:hAnsi="Times New Roman"/>
+          <w:sz w:val="28"/>
+          <w:szCs w:val="28"/>
+          <w:lang w:val="bg-BG"/>
+        </w:rPr>
+        <w:t>проекти търсещи</w:t>
+      </w:r>
+      <w:r>
+        <w:rPr>
+          <w:rFonts w:ascii="Times New Roman" w:hAnsi="Times New Roman"/>
+          <w:sz w:val="28"/>
+          <w:szCs w:val="28"/>
+          <w:lang w:val="bg-BG"/>
+        </w:rPr>
+        <w:t xml:space="preserve"> *категория на потребител*“, „търси *име на </w:t>
+      </w:r>
+      <w:r>
+        <w:rPr>
+          <w:rFonts w:ascii="Times New Roman" w:hAnsi="Times New Roman"/>
+          <w:sz w:val="28"/>
+          <w:szCs w:val="28"/>
+          <w:lang w:val="bg-BG"/>
+        </w:rPr>
+        <w:t>проект</w:t>
+      </w:r>
+      <w:r>
+        <w:rPr>
+          <w:rFonts w:ascii="Times New Roman" w:hAnsi="Times New Roman"/>
+          <w:sz w:val="28"/>
+          <w:szCs w:val="28"/>
+          <w:lang w:val="bg-BG"/>
+        </w:rPr>
+        <w:t>*“, „</w:t>
+      </w:r>
+      <w:r>
+        <w:rPr>
+          <w:rFonts w:ascii="Times New Roman" w:hAnsi="Times New Roman"/>
+          <w:sz w:val="28"/>
+          <w:szCs w:val="28"/>
+          <w:lang w:val="bg-BG"/>
+        </w:rPr>
+        <w:t>намиращ се</w:t>
+      </w:r>
+      <w:r>
+        <w:rPr>
+          <w:rFonts w:ascii="Times New Roman" w:hAnsi="Times New Roman"/>
+          <w:sz w:val="28"/>
+          <w:szCs w:val="28"/>
+          <w:lang w:val="bg-BG"/>
+        </w:rPr>
+        <w:t xml:space="preserve"> в *град*“.</w:t>
+      </w:r>
+    </w:p>
+    <w:p>
+      <w:pPr>
         <w:spacing w:before="120" w:after="0"/>
         <w:rPr>
           <w:rFonts w:ascii="Times New Roman" w:hAnsi="Times New Roman"/>
@@ -1646,7 +1882,25 @@
           <w:szCs w:val="28"/>
           <w:lang w:val="bg-BG"/>
         </w:rPr>
-        <w:t>Емайл за платформата:</w:t>
+        <w:t>Емайл за</w:t>
+      </w:r>
+      <w:r>
+        <w:rPr>
+          <w:rFonts w:ascii="Times New Roman" w:hAnsi="Times New Roman"/>
+          <w:sz w:val="28"/>
+          <w:szCs w:val="28"/>
+          <w:lang w:val="bg-BG"/>
+        </w:rPr>
+        <w:t xml:space="preserve"> тестов акаунт в</w:t>
+      </w:r>
+      <w:r>
+        <w:rPr>
+          <w:rFonts w:ascii="Times New Roman" w:hAnsi="Times New Roman"/>
+          <w:sz w:val="28"/>
+          <w:szCs w:val="28"/>
+          <w:lang w:val="bg-BG"/>
+        </w:rPr>
+        <w:t xml:space="preserve"> платформата:</w:t>
       </w:r>
       <w:r>
         <w:rPr>
@@ -1693,7 +1947,25 @@
           <w:szCs w:val="28"/>
           <w:lang w:val="bg-BG"/>
         </w:rPr>
-        <w:t xml:space="preserve">Парола за платформата: </w:t>
+        <w:t>Парола за</w:t>
+      </w:r>
+      <w:r>
+        <w:rPr>
+          <w:rFonts w:ascii="Times New Roman" w:hAnsi="Times New Roman"/>
+          <w:sz w:val="28"/>
+          <w:szCs w:val="28"/>
+          <w:lang w:val="bg-BG"/>
+        </w:rPr>
+        <w:t xml:space="preserve"> тестов акаунт в</w:t>
+      </w:r>
+      <w:r>
+        <w:rPr>
+          <w:rFonts w:ascii="Times New Roman" w:hAnsi="Times New Roman"/>
+          <w:sz w:val="28"/>
+          <w:szCs w:val="28"/>
+          <w:lang w:val="bg-BG"/>
+        </w:rPr>
+        <w:t xml:space="preserve"> платформата: </w:t>
       </w:r>
       <w:r>
         <w:rPr>
@@ -1905,7 +2177,7 @@
           <w:rFonts w:ascii="Times New Roman" w:hAnsi="Times New Roman"/>
           <w:sz w:val="28"/>
           <w:szCs w:val="28"/>
-          <w:lang w:val="bg-BG"/>
+          <w:lang w:val="ru-RU"/>
         </w:rPr>
       </w:pPr>
       <w:r>
@@ -1935,10 +2207,50 @@
         </w:rPr>
         <w:t xml:space="preserve"> 1234567890</w:t>
       </w:r>
+      <w:r>
+        <w:rPr>
+          <w:rFonts w:ascii="Times New Roman" w:hAnsi="Times New Roman"/>
+          <w:sz w:val="28"/>
+          <w:szCs w:val="28"/>
+          <w:lang w:val="ru-RU"/>
+        </w:rPr>
+        <w:t xml:space="preserve"> (</w:t>
+      </w:r>
+      <w:r>
+        <w:rPr>
+          <w:rFonts w:ascii="Times New Roman" w:hAnsi="Times New Roman"/>
+          <w:sz w:val="28"/>
+          <w:szCs w:val="28"/>
+          <w:lang w:val="bg-BG"/>
+        </w:rPr>
+        <w:t>този акаунт може да се използва и за правене на трансакции в платформата, например при спонсорирания</w:t>
+      </w:r>
+      <w:r>
+        <w:rPr>
+          <w:rFonts w:ascii="Times New Roman" w:hAnsi="Times New Roman"/>
+          <w:sz w:val="28"/>
+          <w:szCs w:val="28"/>
+          <w:lang w:val="ru-RU"/>
+        </w:rPr>
+        <w:t>)</w:t>
+      </w:r>
+      <w:r>
+        <w:rPr>
+          <w:rFonts w:ascii="Times New Roman" w:hAnsi="Times New Roman"/>
+          <w:sz w:val="28"/>
+          <w:szCs w:val="28"/>
+          <w:lang w:val="ru-RU"/>
+        </w:rPr>
+        <w:t>.</w:t>
+      </w:r>
     </w:p>
     <w:sectPr>
-      <w:headerReference w:type="default" r:id="rId13"/>
-      <w:footerReference w:type="default" r:id="rId14"/>
+      <w:headerReference w:type="even" r:id="rId13"/>
+      <w:headerReference w:type="default" r:id="rId14"/>
+      <w:footerReference w:type="even" r:id="rId15"/>
+      <w:footerReference w:type="default" r:id="rId16"/>
+      <w:headerReference w:type="first" r:id="rId17"/>
+      <w:footerReference w:type="first" r:id="rId18"/>
       <w:pgSz w:w="12240" w:h="15840"/>
       <w:pgMar w:top="1138" w:right="1138" w:bottom="1138" w:left="1411" w:header="720" w:footer="720" w:gutter="0"/>
       <w:cols w:space="720"/>
@@ -1974,6 +2286,16 @@
 </file>
 
 <file path=word/footer1.xml><?xml version="1.0" encoding="utf-8"?>
+<w:ftr xmlns:wpc="http://schemas.microsoft.com/office/word/2010/wordprocessingCanvas" xmlns:cx="http://schemas.microsoft.com/office/drawing/2014/chartex" xmlns:cx1="http://schemas.microsoft.com/office/drawing/2015/9/8/chartex" xmlns:mc="http://schemas.openxmlformats.org/markup-compatibility/2006" xmlns:o="urn:schemas-microsoft-com:office:office" xmlns:r="http://schemas.openxmlformats.org/officeDocument/2006/relationships" xmlns:m="http://schemas.openxmlformats.org/officeDocument/2006/math" xmlns:v="urn:schemas-microsoft-com:vml" xmlns:wp14="http://schemas.microsoft.com/office/word/2010/wordprocessingDrawing" xmlns:wp="http://schemas.openxmlformats.org/drawingml/2006/wordprocessingDrawing" xmlns:w10="urn:schemas-microsoft-com:office:word" xmlns:w="http://schemas.openxmlformats.org/wordprocessingml/2006/main" xmlns:w14="http://schemas.microsoft.com/office/word/2010/wordml" xmlns:w15="http://schemas.microsoft.com/office/word/2012/wordml" xmlns:w16se="http://schemas.microsoft.com/office/word/2015/wordml/symex" xmlns:wpg="http://schemas.microsoft.com/office/word/2010/wordprocessingGroup" xmlns:wpi="http://schemas.microsoft.com/office/word/2010/wordprocessingInk" xmlns:wne="http://schemas.microsoft.com/office/word/2006/wordml" xmlns:wps="http://schemas.microsoft.com/office/word/2010/wordprocessingShape" mc:Ignorable="w14 w15 w16se wp14">
+  <w:p>
+    <w:pPr>
+      <w:pStyle w:val="Footer"/>
+    </w:pPr>
+  </w:p>
+</w:ftr>
+</file>
+
+<file path=word/footer2.xml><?xml version="1.0" encoding="utf-8"?>
 <w:ftr xmlns:wpc="http://schemas.microsoft.com/office/word/2010/wordprocessingCanvas" xmlns:cx="http://schemas.microsoft.com/office/drawing/2014/chartex" xmlns:cx1="http://schemas.microsoft.com/office/drawing/2015/9/8/chartex" xmlns:mc="http://schemas.openxmlformats.org/markup-compatibility/2006" xmlns:o="urn:schemas-microsoft-com:office:office" xmlns:r="http://schemas.openxmlformats.org/officeDocument/2006/relationships" xmlns:m="http://schemas.openxmlformats.org/officeDocument/2006/math" xmlns:v="urn:schemas-microsoft-com:vml" xmlns:wp14="http://schemas.microsoft.com/office/word/2010/wordprocessingDrawing" xmlns:wp="http://schemas.openxmlformats.org/drawingml/2006/wordprocessingDrawing" xmlns:w10="urn:schemas-microsoft-com:office:word" xmlns:w="http://schemas.openxmlformats.org/wordprocessingml/2006/main" xmlns:w14="http://schemas.microsoft.com/office/word/2010/wordml" xmlns:w15="http://schemas.microsoft.com/office/word/2012/wordml" xmlns:w16se="http://schemas.microsoft.com/office/word/2015/wordml/symex" xmlns:wpg="http://schemas.microsoft.com/office/word/2010/wordprocessingGroup" xmlns:wpi="http://schemas.microsoft.com/office/word/2010/wordprocessingInk" xmlns:wne="http://schemas.microsoft.com/office/word/2006/wordml" xmlns:wps="http://schemas.microsoft.com/office/word/2010/wordprocessingShape" mc:Ignorable="w14 w15 w16se wp14">
   <w:tbl>
     <w:tblPr>
@@ -2170,6 +2492,16 @@
 </w:ftr>
 </file>
 
+<file path=word/footer3.xml><?xml version="1.0" encoding="utf-8"?>
+<w:ftr xmlns:wpc="http://schemas.microsoft.com/office/word/2010/wordprocessingCanvas" xmlns:cx="http://schemas.microsoft.com/office/drawing/2014/chartex" xmlns:cx1="http://schemas.microsoft.com/office/drawing/2015/9/8/chartex" xmlns:mc="http://schemas.openxmlformats.org/markup-compatibility/2006" xmlns:o="urn:schemas-microsoft-com:office:office" xmlns:r="http://schemas.openxmlformats.org/officeDocument/2006/relationships" xmlns:m="http://schemas.openxmlformats.org/officeDocument/2006/math" xmlns:v="urn:schemas-microsoft-com:vml" xmlns:wp14="http://schemas.microsoft.com/office/word/2010/wordprocessingDrawing" xmlns:wp="http://schemas.openxmlformats.org/drawingml/2006/wordprocessingDrawing" xmlns:w10="urn:schemas-microsoft-com:office:word" xmlns:w="http://schemas.openxmlformats.org/wordprocessingml/2006/main" xmlns:w14="http://schemas.microsoft.com/office/word/2010/wordml" xmlns:w15="http://schemas.microsoft.com/office/word/2012/wordml" xmlns:w16se="http://schemas.microsoft.com/office/word/2015/wordml/symex" xmlns:wpg="http://schemas.microsoft.com/office/word/2010/wordprocessingGroup" xmlns:wpi="http://schemas.microsoft.com/office/word/2010/wordprocessingInk" xmlns:wne="http://schemas.microsoft.com/office/word/2006/wordml" xmlns:wps="http://schemas.microsoft.com/office/word/2010/wordprocessingShape" mc:Ignorable="w14 w15 w16se wp14">
+  <w:p>
+    <w:pPr>
+      <w:pStyle w:val="Footer"/>
+    </w:pPr>
+  </w:p>
+</w:ftr>
+</file>
+
 <file path=word/footnotes.xml><?xml version="1.0" encoding="utf-8"?>
 <w:footnotes xmlns:wpc="http://schemas.microsoft.com/office/word/2010/wordprocessingCanvas" xmlns:cx="http://schemas.microsoft.com/office/drawing/2014/chartex" xmlns:cx1="http://schemas.microsoft.com/office/drawing/2015/9/8/chartex" xmlns:mc="http://schemas.openxmlformats.org/markup-compatibility/2006" xmlns:o="urn:schemas-microsoft-com:office:office" xmlns:r="http://schemas.openxmlformats.org/officeDocument/2006/relationships" xmlns:m="http://schemas.openxmlformats.org/officeDocument/2006/math" xmlns:v="urn:schemas-microsoft-com:vml" xmlns:wp14="http://schemas.microsoft.com/office/word/2010/wordprocessingDrawing" xmlns:wp="http://schemas.openxmlformats.org/drawingml/2006/wordprocessingDrawing" xmlns:w10="urn:schemas-microsoft-com:office:word" xmlns:w="http://schemas.openxmlformats.org/wordprocessingml/2006/main" xmlns:w14="http://schemas.microsoft.com/office/word/2010/wordml" xmlns:w15="http://schemas.microsoft.com/office/word/2012/wordml" xmlns:w16se="http://schemas.microsoft.com/office/word/2015/wordml/symex" xmlns:wpg="http://schemas.microsoft.com/office/word/2010/wordprocessingGroup" xmlns:wpi="http://schemas.microsoft.com/office/word/2010/wordprocessingInk" xmlns:wne="http://schemas.microsoft.com/office/word/2006/wordml" xmlns:wps="http://schemas.microsoft.com/office/word/2010/wordprocessingShape" mc:Ignorable="w14 w15 w16se wp14">
   <w:footnote w:type="separator" w:id="-1">
@@ -2196,6 +2528,16 @@
 </file>
 
 <file path=word/header1.xml><?xml version="1.0" encoding="utf-8"?>
+<w:hdr xmlns:wpc="http://schemas.microsoft.com/office/word/2010/wordprocessingCanvas" xmlns:cx="http://schemas.microsoft.com/office/drawing/2014/chartex" xmlns:cx1="http://schemas.microsoft.com/office/drawing/2015/9/8/chartex" xmlns:mc="http://schemas.openxmlformats.org/markup-compatibility/2006" xmlns:o="urn:schemas-microsoft-com:office:office" xmlns:r="http://schemas.openxmlformats.org/officeDocument/2006/relationships" xmlns:m="http://schemas.openxmlformats.org/officeDocument/2006/math" xmlns:v="urn:schemas-microsoft-com:vml" xmlns:wp14="http://schemas.microsoft.com/office/word/2010/wordprocessingDrawing" xmlns:wp="http://schemas.openxmlformats.org/drawingml/2006/wordprocessingDrawing" xmlns:w10="urn:schemas-microsoft-com:office:word" xmlns:w="http://schemas.openxmlformats.org/wordprocessingml/2006/main" xmlns:w14="http://schemas.microsoft.com/office/word/2010/wordml" xmlns:w15="http://schemas.microsoft.com/office/word/2012/wordml" xmlns:w16se="http://schemas.microsoft.com/office/word/2015/wordml/symex" xmlns:wpg="http://schemas.microsoft.com/office/word/2010/wordprocessingGroup" xmlns:wpi="http://schemas.microsoft.com/office/word/2010/wordprocessingInk" xmlns:wne="http://schemas.microsoft.com/office/word/2006/wordml" xmlns:wps="http://schemas.microsoft.com/office/word/2010/wordprocessingShape" mc:Ignorable="w14 w15 w16se wp14">
+  <w:p>
+    <w:pPr>
+      <w:pStyle w:val="Header"/>
+    </w:pPr>
+  </w:p>
+</w:hdr>
+</file>
+
+<file path=word/header2.xml><?xml version="1.0" encoding="utf-8"?>
 <w:hdr xmlns:wpc="http://schemas.microsoft.com/office/word/2010/wordprocessingCanvas" xmlns:cx="http://schemas.microsoft.com/office/drawing/2014/chartex" xmlns:cx1="http://schemas.microsoft.com/office/drawing/2015/9/8/chartex" xmlns:mc="http://schemas.openxmlformats.org/markup-compatibility/2006" xmlns:o="urn:schemas-microsoft-com:office:office" xmlns:r="http://schemas.openxmlformats.org/officeDocument/2006/relationships" xmlns:m="http://schemas.openxmlformats.org/officeDocument/2006/math" xmlns:v="urn:schemas-microsoft-com:vml" xmlns:wp14="http://schemas.microsoft.com/office/word/2010/wordprocessingDrawing" xmlns:wp="http://schemas.openxmlformats.org/drawingml/2006/wordprocessingDrawing" xmlns:w10="urn:schemas-microsoft-com:office:word" xmlns:w="http://schemas.openxmlformats.org/wordprocessingml/2006/main" xmlns:w14="http://schemas.microsoft.com/office/word/2010/wordml" xmlns:w15="http://schemas.microsoft.com/office/word/2012/wordml" xmlns:w16se="http://schemas.microsoft.com/office/word/2015/wordml/symex" xmlns:wpg="http://schemas.microsoft.com/office/word/2010/wordprocessingGroup" xmlns:wpi="http://schemas.microsoft.com/office/word/2010/wordprocessingInk" xmlns:wne="http://schemas.microsoft.com/office/word/2006/wordml" xmlns:wps="http://schemas.microsoft.com/office/word/2010/wordprocessingShape" mc:Ignorable="w14 w15 w16se wp14">
   <w:p>
     <w:pPr>
@@ -2233,8 +2575,20 @@
         <w:szCs w:val="20"/>
         <w:lang w:val="bg-BG"/>
       </w:rPr>
-      <w:t>2019</w:t>
+      <w:t>20 Април 2019</w:t>
     </w:r>
+    <w:bookmarkStart w:id="0" w:name="_GoBack"/>
+    <w:bookmarkEnd w:id="0"/>
+  </w:p>
+</w:hdr>
+</file>
+
+<file path=word/header3.xml><?xml version="1.0" encoding="utf-8"?>
+<w:hdr xmlns:wpc="http://schemas.microsoft.com/office/word/2010/wordprocessingCanvas" xmlns:cx="http://schemas.microsoft.com/office/drawing/2014/chartex" xmlns:cx1="http://schemas.microsoft.com/office/drawing/2015/9/8/chartex" xmlns:mc="http://schemas.openxmlformats.org/markup-compatibility/2006" xmlns:o="urn:schemas-microsoft-com:office:office" xmlns:r="http://schemas.openxmlformats.org/officeDocument/2006/relationships" xmlns:m="http://schemas.openxmlformats.org/officeDocument/2006/math" xmlns:v="urn:schemas-microsoft-com:vml" xmlns:wp14="http://schemas.microsoft.com/office/word/2010/wordprocessingDrawing" xmlns:wp="http://schemas.openxmlformats.org/drawingml/2006/wordprocessingDrawing" xmlns:w10="urn:schemas-microsoft-com:office:word" xmlns:w="http://schemas.openxmlformats.org/wordprocessingml/2006/main" xmlns:w14="http://schemas.microsoft.com/office/word/2010/wordml" xmlns:w15="http://schemas.microsoft.com/office/word/2012/wordml" xmlns:w16se="http://schemas.microsoft.com/office/word/2015/wordml/symex" xmlns:wpg="http://schemas.microsoft.com/office/word/2010/wordprocessingGroup" xmlns:wpi="http://schemas.microsoft.com/office/word/2010/wordprocessingInk" xmlns:wne="http://schemas.microsoft.com/office/word/2006/wordml" xmlns:wps="http://schemas.microsoft.com/office/word/2010/wordprocessingShape" mc:Ignorable="w14 w15 w16se wp14">
+  <w:p>
+    <w:pPr>
+      <w:pStyle w:val="Header"/>
+    </w:pPr>
   </w:p>
 </w:hdr>
 </file>
@@ -2508,7 +2862,7 @@
   <w:abstractNum w:abstractNumId="3" w15:restartNumberingAfterBreak="0">
     <w:nsid w:val="3CE27838"/>
     <w:multiLevelType w:val="hybridMultilevel"/>
-    <w:tmpl w:val="1EB8C64A"/>
+    <w:tmpl w:val="ED9C0170"/>
     <w:lvl w:ilvl="0" w:tplc="A3EAC86A">
       <w:numFmt w:val="bullet"/>
       <w:lvlText w:val="-"/>
@@ -2520,16 +2874,16 @@
         <w:rFonts w:ascii="Times New Roman" w:eastAsiaTheme="minorHAnsi" w:hAnsi="Times New Roman" w:cs="Times New Roman" w:hint="default"/>
       </w:rPr>
     </w:lvl>
-    <w:lvl w:ilvl="1" w:tplc="04090003" w:tentative="1">
-      <w:start w:val="1"/>
-      <w:numFmt w:val="bullet"/>
-      <w:lvlText w:val="o"/>
+    <w:lvl w:ilvl="1" w:tplc="0409000F">
+      <w:start w:val="1"/>
+      <w:numFmt w:val="decimal"/>
+      <w:lvlText w:val="%2."/>
       <w:lvlJc w:val="left"/>
       <w:pPr>
         <w:ind w:left="1800" w:hanging="360"/>
       </w:pPr>
       <w:rPr>
-        <w:rFonts w:ascii="Courier New" w:hAnsi="Courier New" w:cs="Courier New" w:hint="default"/>
+        <w:rFonts w:hint="default"/>
       </w:rPr>
     </w:lvl>
     <w:lvl w:ilvl="2" w:tplc="04090005" w:tentative="1">
@@ -3633,7 +3987,7 @@
 </file>
 
 <file path=customXml/itemProps1.xml><?xml version="1.0" encoding="utf-8"?>
-<ds:datastoreItem xmlns:ds="http://schemas.openxmlformats.org/officeDocument/2006/customXml" ds:itemID="{7CA64184-89DC-4542-8AEF-6EF3A46C2768}">
+<ds:datastoreItem xmlns:ds="http://schemas.openxmlformats.org/officeDocument/2006/customXml" ds:itemID="{FCDA29D3-95CC-4C79-BB2B-CBAB88ECD56F}">
   <ds:schemaRefs>
     <ds:schemaRef ds:uri="http://schemas.openxmlformats.org/officeDocument/2006/bibliography"/>
   </ds:schemaRefs>

</xml_diff>

<commit_message>
refactored some of the code
</commit_message>
<xml_diff>
--- a/documentation/SquadKnowHow Softuniada documentation.docx
+++ b/documentation/SquadKnowHow Softuniada documentation.docx
@@ -146,6 +146,17 @@
         </w:rPr>
         <w:t xml:space="preserve"> последващата му организация по време на разработката</w:t>
       </w:r>
+      <w:r>
+        <w:rPr>
+          <w:rFonts w:ascii="Times New Roman" w:hAnsi="Times New Roman" w:cs="Times New Roman"/>
+          <w:sz w:val="28"/>
+          <w:szCs w:val="28"/>
+          <w:lang w:val="bg-BG"/>
+        </w:rPr>
+        <w:t xml:space="preserve"> му</w:t>
+      </w:r>
+      <w:bookmarkStart w:id="0" w:name="_GoBack"/>
+      <w:bookmarkEnd w:id="0"/>
       <w:r>
         <w:rPr>
           <w:rFonts w:ascii="Times New Roman" w:hAnsi="Times New Roman" w:cs="Times New Roman"/>
@@ -1739,16 +1750,7 @@
           <w:szCs w:val="28"/>
           <w:lang w:val="bg-BG"/>
         </w:rPr>
-        <w:t xml:space="preserve"> </w:t>
-      </w:r>
-      <w:r>
-        <w:rPr>
-          <w:rFonts w:ascii="Times New Roman" w:hAnsi="Times New Roman"/>
-          <w:sz w:val="28"/>
-          <w:szCs w:val="28"/>
-          <w:lang w:val="bg-BG"/>
-        </w:rPr>
-        <w:t xml:space="preserve">Следващите команди работят само при </w:t>
+        <w:t xml:space="preserve"> Следващите команди работят само при </w:t>
       </w:r>
       <w:r>
         <w:rPr>
@@ -2016,7 +2018,6 @@
         </w:rPr>
         <w:t xml:space="preserve">Парола за </w:t>
       </w:r>
-      <w:proofErr w:type="spellStart"/>
       <w:r>
         <w:rPr>
           <w:rFonts w:ascii="Times New Roman" w:hAnsi="Times New Roman"/>
@@ -2025,7 +2026,6 @@
         </w:rPr>
         <w:t>abv</w:t>
       </w:r>
-      <w:proofErr w:type="spellEnd"/>
       <w:r>
         <w:rPr>
           <w:rFonts w:ascii="Times New Roman" w:hAnsi="Times New Roman"/>
@@ -2061,7 +2061,6 @@
         </w:rPr>
         <w:t>акаунта: 1234567890</w:t>
       </w:r>
-      <w:proofErr w:type="spellStart"/>
       <w:r>
         <w:rPr>
           <w:rFonts w:ascii="Times New Roman" w:hAnsi="Times New Roman"/>
@@ -2070,7 +2069,6 @@
         </w:rPr>
         <w:t>qW</w:t>
       </w:r>
-      <w:proofErr w:type="spellEnd"/>
       <w:r>
         <w:rPr>
           <w:rFonts w:ascii="Times New Roman" w:hAnsi="Times New Roman"/>
@@ -2468,7 +2466,7 @@
               <w:sz w:val="18"/>
               <w:szCs w:val="18"/>
             </w:rPr>
-            <w:t>3</w:t>
+            <w:t>1</w:t>
           </w:r>
           <w:r>
             <w:rPr>
@@ -2577,8 +2575,6 @@
       </w:rPr>
       <w:t>20 Април 2019</w:t>
     </w:r>
-    <w:bookmarkStart w:id="0" w:name="_GoBack"/>
-    <w:bookmarkEnd w:id="0"/>
   </w:p>
 </w:hdr>
 </file>
@@ -3987,7 +3983,7 @@
 </file>
 
 <file path=customXml/itemProps1.xml><?xml version="1.0" encoding="utf-8"?>
-<ds:datastoreItem xmlns:ds="http://schemas.openxmlformats.org/officeDocument/2006/customXml" ds:itemID="{FCDA29D3-95CC-4C79-BB2B-CBAB88ECD56F}">
+<ds:datastoreItem xmlns:ds="http://schemas.openxmlformats.org/officeDocument/2006/customXml" ds:itemID="{642416D9-283C-45AC-9DC8-8013E79CA631}">
   <ds:schemaRefs>
     <ds:schemaRef ds:uri="http://schemas.openxmlformats.org/officeDocument/2006/bibliography"/>
   </ds:schemaRefs>

</xml_diff>